<commit_message>
duo mode tested in restaurant
</commit_message>
<xml_diff>
--- a/app/static/out/receipts/receipt_383.docx
+++ b/app/static/out/receipts/receipt_383.docx
@@ -122,7 +122,7 @@
                 <w:szCs w:val="18"/>
                 <w:rtl w:val="0"/>
               </w:rPr>
-              <w:t xml:space="preserve">27.09.2019, 11:15:19</w:t>
+              <w:t xml:space="preserve">27.09.2019, 17:05:40</w:t>
             </w:r>
           </w:p>
         </w:tc>
@@ -184,7 +184,7 @@
                 <w:szCs w:val="18"/>
                 <w:rtl w:val="0"/>
               </w:rPr>
-              <w:t xml:space="preserve">Tisch_Nr.A1</w:t>
+              <w:t xml:space="preserve">Tisch_Nr.1</w:t>
             </w:r>
           </w:p>
         </w:tc>
@@ -366,7 +366,7 @@
                 <w:szCs w:val="18"/>
                 <w:rtl w:val="0"/>
               </w:rPr>
-              <w:t xml:space="preserve">schafer Hühnerfleischsalat mit Sasam</w:t>
+              <w:t xml:space="preserve">Curry Hühneerfleisch mit Kartofell</w:t>
             </w:r>
           </w:p>
         </w:tc>
@@ -438,7 +438,7 @@
                 <w:szCs w:val="18"/>
                 <w:rtl w:val="0"/>
               </w:rPr>
-              <w:t xml:space="preserve">4,00</w:t>
+              <w:t xml:space="preserve">10,80</w:t>
             </w:r>
           </w:p>
         </w:tc>
@@ -495,959 +495,7 @@
                 <w:szCs w:val="18"/>
                 <w:rtl w:val="0"/>
               </w:rPr>
-              <w:t xml:space="preserve">4,00</w:t>
-            </w:r>
-          </w:p>
-        </w:tc>
-      </w:tr>
-    </w:tbl>
-    <w:p>
-      <w:pPr>
-        <w:tabs>
-          <w:tab w:val="center" w:pos="1757"/>
-          <w:tab w:val="right" w:pos="3514"/>
-        </w:tabs>
-        <w:spacing w:line="276" w:lineRule="auto"/>
-        <w:rPr>
-          <w:rFonts w:ascii="Roboto" w:cs="Roboto" w:eastAsia="Roboto" w:hAnsi="Roboto"/>
-          <w:b w:val="1"/>
-          <w:sz w:val="18"/>
-          <w:szCs w:val="18"/>
-        </w:rPr>
-      </w:pPr>
-      <w:r>
-        <w:rPr>
-          <w:rFonts w:ascii="Roboto" w:cs="Roboto" w:eastAsia="Roboto" w:hAnsi="Roboto"/>
-          <w:b w:val="1"/>
-          <w:sz w:val="18"/>
-          <w:szCs w:val="18"/>
-          <w:rtl w:val="0"/>
-        </w:rPr>
-        <w:t xml:space="preserve"/>
-      </w:r>
-    </w:p>
-    <w:p>
-      <w:pPr>
-        <w:tabs>
-          <w:tab w:val="center" w:pos="1757"/>
-          <w:tab w:val="right" w:pos="3514"/>
-        </w:tabs>
-        <w:spacing w:line="276" w:lineRule="auto"/>
-        <w:rPr>
-          <w:rFonts w:ascii="Roboto" w:cs="Roboto" w:eastAsia="Roboto" w:hAnsi="Roboto"/>
-          <w:b w:val="1"/>
-          <w:sz w:val="18"/>
-          <w:szCs w:val="18"/>
-        </w:rPr>
-      </w:pPr>
-      <w:r>
-        <w:rPr>
-          <w:rtl w:val="0"/>
-        </w:rPr>
-      </w:r>
-    </w:p>
-    <w:tbl>
-      <w:tblPr>
-        <w:tblStyle w:val="Table2"/>
-        <w:tblW w:w="3514.0" w:type="dxa"/>
-        <w:jc w:val="center"/>
-        <w:tblLayout w:type="fixed"/>
-        <w:tblLook w:val="0600"/>
-      </w:tblPr>
-      <w:tblGrid>
-        <w:gridCol w:w="3514"/>
-        <w:tblGridChange w:id="0">
-          <w:tblGrid>
-            <w:gridCol w:w="3514"/>
-          </w:tblGrid>
-        </w:tblGridChange>
-      </w:tblGrid>
-      <w:tr>
-        <w:tc>
-          <w:tcPr>
-            <w:shd w:fill="auto" w:val="clear"/>
-            <w:tcMar>
-              <w:top w:w="100.0" w:type="dxa"/>
-              <w:left w:w="100.0" w:type="dxa"/>
-              <w:bottom w:w="100.0" w:type="dxa"/>
-              <w:right w:w="100.0" w:type="dxa"/>
-            </w:tcMar>
-            <w:vAlign w:val="top"/>
-          </w:tcPr>
-          <w:p>
-            <w:pPr>
-              <w:keepNext w:val="0"/>
-              <w:keepLines w:val="0"/>
-              <w:widowControl w:val="0"/>
-              <w:pBdr>
-                <w:top w:space="0" w:sz="0" w:val="nil"/>
-                <w:left w:space="0" w:sz="0" w:val="nil"/>
-                <w:bottom w:space="0" w:sz="0" w:val="nil"/>
-                <w:right w:space="0" w:sz="0" w:val="nil"/>
-                <w:between w:space="0" w:sz="0" w:val="nil"/>
-              </w:pBdr>
-              <w:shd w:fill="auto" w:val="clear"/>
-              <w:spacing w:after="0" w:before="0" w:line="240" w:lineRule="auto"/>
-              <w:ind w:left="0" w:right="0" w:firstLine="0"/>
-              <w:rPr>
-                <w:rFonts w:ascii="Roboto" w:cs="Roboto" w:eastAsia="Roboto" w:hAnsi="Roboto"/>
-                <w:b w:val="1"/>
-                <w:sz w:val="18"/>
-                <w:szCs w:val="18"/>
-              </w:rPr>
-            </w:pPr>
-            <w:r>
-              <w:rPr>
-                <w:rFonts w:ascii="Roboto" w:cs="Roboto" w:eastAsia="Roboto" w:hAnsi="Roboto"/>
-                <w:b w:val="1"/>
-                <w:sz w:val="18"/>
-                <w:szCs w:val="18"/>
-                <w:rtl w:val="0"/>
-              </w:rPr>
-              <w:t xml:space="preserve">Gurken mit scharfer Sauce</w:t>
-            </w:r>
-          </w:p>
-        </w:tc>
-      </w:tr>
-    </w:tbl>
-    <w:p>
-      <w:pPr>
-        <w:tabs>
-          <w:tab w:val="center" w:pos="1757"/>
-          <w:tab w:val="right" w:pos="3514"/>
-        </w:tabs>
-        <w:spacing w:line="276" w:lineRule="auto"/>
-        <w:rPr>
-          <w:rFonts w:ascii="Roboto" w:cs="Roboto" w:eastAsia="Roboto" w:hAnsi="Roboto"/>
-          <w:b w:val="1"/>
-          <w:sz w:val="18"/>
-          <w:szCs w:val="18"/>
-        </w:rPr>
-      </w:pPr>
-      <w:r>
-        <w:rPr>
-          <w:rtl w:val="0"/>
-        </w:rPr>
-      </w:r>
-    </w:p>
-    <w:tbl>
-      <w:tblPr>
-        <w:tblStyle w:val="Table3"/>
-        <w:tblW w:w="3600.0" w:type="dxa"/>
-        <w:jc w:val="left"/>
-        <w:tblInd w:w="130.0" w:type="dxa"/>
-        <w:tblLayout w:type="fixed"/>
-        <w:tblLook w:val="0400"/>
-      </w:tblPr>
-      <w:tblGrid>
-        <w:gridCol w:w="1065"/>
-        <w:gridCol w:w="1320"/>
-        <w:gridCol w:w="1215"/>
-        <w:tblGridChange w:id="0">
-          <w:tblGrid>
-            <w:gridCol w:w="1065"/>
-            <w:gridCol w:w="1320"/>
-            <w:gridCol w:w="1215"/>
-          </w:tblGrid>
-        </w:tblGridChange>
-      </w:tblGrid>
-      <w:tr>
-        <w:tc>
-          <w:tcPr/>
-          <w:p>
-            <w:pPr>
-              <w:tabs>
-                <w:tab w:val="center" w:pos="1757"/>
-                <w:tab w:val="right" w:pos="3514"/>
-              </w:tabs>
-              <w:spacing w:line="276" w:lineRule="auto"/>
-              <w:rPr>
-                <w:rFonts w:ascii="Roboto" w:cs="Roboto" w:eastAsia="Roboto" w:hAnsi="Roboto"/>
-                <w:b w:val="1"/>
-                <w:sz w:val="18"/>
-                <w:szCs w:val="18"/>
-              </w:rPr>
-            </w:pPr>
-            <w:r>
-              <w:rPr>
-                <w:rFonts w:ascii="Roboto" w:cs="Roboto" w:eastAsia="Roboto" w:hAnsi="Roboto"/>
-                <w:b w:val="1"/>
-                <w:sz w:val="18"/>
-                <w:szCs w:val="18"/>
-                <w:rtl w:val="0"/>
-              </w:rPr>
-              <w:t xml:space="preserve">4,00</w:t>
-            </w:r>
-          </w:p>
-        </w:tc>
-        <w:tc>
-          <w:tcPr/>
-          <w:p>
-            <w:pPr>
-              <w:tabs>
-                <w:tab w:val="center" w:pos="1757"/>
-                <w:tab w:val="right" w:pos="3514"/>
-              </w:tabs>
-              <w:spacing w:line="276" w:lineRule="auto"/>
-              <w:rPr>
-                <w:rFonts w:ascii="Roboto" w:cs="Roboto" w:eastAsia="Roboto" w:hAnsi="Roboto"/>
-                <w:b w:val="1"/>
-                <w:sz w:val="18"/>
-                <w:szCs w:val="18"/>
-              </w:rPr>
-            </w:pPr>
-            <w:r>
-              <w:rPr>
-                <w:rFonts w:ascii="Roboto" w:cs="Roboto" w:eastAsia="Roboto" w:hAnsi="Roboto"/>
-                <w:b w:val="1"/>
-                <w:sz w:val="18"/>
-                <w:szCs w:val="18"/>
-                <w:rtl w:val="0"/>
-              </w:rPr>
-              <w:t xml:space="preserve">1</w:t>
-            </w:r>
-          </w:p>
-        </w:tc>
-        <w:tc>
-          <w:tcPr/>
-          <w:p>
-            <w:pPr>
-              <w:tabs>
-                <w:tab w:val="center" w:pos="1757"/>
-                <w:tab w:val="right" w:pos="3514"/>
-              </w:tabs>
-              <w:spacing w:line="276" w:lineRule="auto"/>
-              <w:jc w:val="right"/>
-              <w:rPr>
-                <w:rFonts w:ascii="Roboto" w:cs="Roboto" w:eastAsia="Roboto" w:hAnsi="Roboto"/>
-                <w:b w:val="1"/>
-                <w:sz w:val="18"/>
-                <w:szCs w:val="18"/>
-              </w:rPr>
-            </w:pPr>
-            <w:r>
-              <w:rPr>
-                <w:rFonts w:ascii="Roboto" w:cs="Roboto" w:eastAsia="Roboto" w:hAnsi="Roboto"/>
-                <w:b w:val="1"/>
-                <w:sz w:val="18"/>
-                <w:szCs w:val="18"/>
-                <w:rtl w:val="0"/>
-              </w:rPr>
-              <w:t xml:space="preserve">4,00</w:t>
-            </w:r>
-          </w:p>
-        </w:tc>
-      </w:tr>
-    </w:tbl>
-    <w:p>
-      <w:pPr>
-        <w:tabs>
-          <w:tab w:val="center" w:pos="1757"/>
-          <w:tab w:val="right" w:pos="3514"/>
-        </w:tabs>
-        <w:spacing w:line="276" w:lineRule="auto"/>
-        <w:rPr>
-          <w:rFonts w:ascii="Roboto" w:cs="Roboto" w:eastAsia="Roboto" w:hAnsi="Roboto"/>
-          <w:b w:val="1"/>
-          <w:sz w:val="18"/>
-          <w:szCs w:val="18"/>
-        </w:rPr>
-      </w:pPr>
-      <w:r>
-        <w:rPr>
-          <w:rFonts w:ascii="Roboto" w:cs="Roboto" w:eastAsia="Roboto" w:hAnsi="Roboto"/>
-          <w:b w:val="1"/>
-          <w:sz w:val="18"/>
-          <w:szCs w:val="18"/>
-          <w:rtl w:val="0"/>
-        </w:rPr>
-        <w:t xml:space="preserve"/>
-      </w:r>
-    </w:p>
-    <w:p>
-      <w:pPr>
-        <w:tabs>
-          <w:tab w:val="center" w:pos="1757"/>
-          <w:tab w:val="right" w:pos="3514"/>
-        </w:tabs>
-        <w:spacing w:line="276" w:lineRule="auto"/>
-        <w:rPr>
-          <w:rFonts w:ascii="Roboto" w:cs="Roboto" w:eastAsia="Roboto" w:hAnsi="Roboto"/>
-          <w:b w:val="1"/>
-          <w:sz w:val="18"/>
-          <w:szCs w:val="18"/>
-        </w:rPr>
-      </w:pPr>
-      <w:r>
-        <w:rPr>
-          <w:rtl w:val="0"/>
-        </w:rPr>
-      </w:r>
-    </w:p>
-    <w:tbl>
-      <w:tblPr>
-        <w:tblStyle w:val="Table2"/>
-        <w:tblW w:w="3514.0" w:type="dxa"/>
-        <w:jc w:val="center"/>
-        <w:tblLayout w:type="fixed"/>
-        <w:tblLook w:val="0600"/>
-      </w:tblPr>
-      <w:tblGrid>
-        <w:gridCol w:w="3514"/>
-        <w:tblGridChange w:id="0">
-          <w:tblGrid>
-            <w:gridCol w:w="3514"/>
-          </w:tblGrid>
-        </w:tblGridChange>
-      </w:tblGrid>
-      <w:tr>
-        <w:tc>
-          <w:tcPr>
-            <w:shd w:fill="auto" w:val="clear"/>
-            <w:tcMar>
-              <w:top w:w="100.0" w:type="dxa"/>
-              <w:left w:w="100.0" w:type="dxa"/>
-              <w:bottom w:w="100.0" w:type="dxa"/>
-              <w:right w:w="100.0" w:type="dxa"/>
-            </w:tcMar>
-            <w:vAlign w:val="top"/>
-          </w:tcPr>
-          <w:p>
-            <w:pPr>
-              <w:keepNext w:val="0"/>
-              <w:keepLines w:val="0"/>
-              <w:widowControl w:val="0"/>
-              <w:pBdr>
-                <w:top w:space="0" w:sz="0" w:val="nil"/>
-                <w:left w:space="0" w:sz="0" w:val="nil"/>
-                <w:bottom w:space="0" w:sz="0" w:val="nil"/>
-                <w:right w:space="0" w:sz="0" w:val="nil"/>
-                <w:between w:space="0" w:sz="0" w:val="nil"/>
-              </w:pBdr>
-              <w:shd w:fill="auto" w:val="clear"/>
-              <w:spacing w:after="0" w:before="0" w:line="240" w:lineRule="auto"/>
-              <w:ind w:left="0" w:right="0" w:firstLine="0"/>
-              <w:rPr>
-                <w:rFonts w:ascii="Roboto" w:cs="Roboto" w:eastAsia="Roboto" w:hAnsi="Roboto"/>
-                <w:b w:val="1"/>
-                <w:sz w:val="18"/>
-                <w:szCs w:val="18"/>
-              </w:rPr>
-            </w:pPr>
-            <w:r>
-              <w:rPr>
-                <w:rFonts w:ascii="Roboto" w:cs="Roboto" w:eastAsia="Roboto" w:hAnsi="Roboto"/>
-                <w:b w:val="1"/>
-                <w:sz w:val="18"/>
-                <w:szCs w:val="18"/>
-                <w:rtl w:val="0"/>
-              </w:rPr>
-              <w:t xml:space="preserve">sauer-scharfer Hühnermagen</w:t>
-            </w:r>
-          </w:p>
-        </w:tc>
-      </w:tr>
-    </w:tbl>
-    <w:p>
-      <w:pPr>
-        <w:tabs>
-          <w:tab w:val="center" w:pos="1757"/>
-          <w:tab w:val="right" w:pos="3514"/>
-        </w:tabs>
-        <w:spacing w:line="276" w:lineRule="auto"/>
-        <w:rPr>
-          <w:rFonts w:ascii="Roboto" w:cs="Roboto" w:eastAsia="Roboto" w:hAnsi="Roboto"/>
-          <w:b w:val="1"/>
-          <w:sz w:val="18"/>
-          <w:szCs w:val="18"/>
-        </w:rPr>
-      </w:pPr>
-      <w:r>
-        <w:rPr>
-          <w:rtl w:val="0"/>
-        </w:rPr>
-      </w:r>
-    </w:p>
-    <w:tbl>
-      <w:tblPr>
-        <w:tblStyle w:val="Table3"/>
-        <w:tblW w:w="3600.0" w:type="dxa"/>
-        <w:jc w:val="left"/>
-        <w:tblInd w:w="130.0" w:type="dxa"/>
-        <w:tblLayout w:type="fixed"/>
-        <w:tblLook w:val="0400"/>
-      </w:tblPr>
-      <w:tblGrid>
-        <w:gridCol w:w="1065"/>
-        <w:gridCol w:w="1320"/>
-        <w:gridCol w:w="1215"/>
-        <w:tblGridChange w:id="0">
-          <w:tblGrid>
-            <w:gridCol w:w="1065"/>
-            <w:gridCol w:w="1320"/>
-            <w:gridCol w:w="1215"/>
-          </w:tblGrid>
-        </w:tblGridChange>
-      </w:tblGrid>
-      <w:tr>
-        <w:tc>
-          <w:tcPr/>
-          <w:p>
-            <w:pPr>
-              <w:tabs>
-                <w:tab w:val="center" w:pos="1757"/>
-                <w:tab w:val="right" w:pos="3514"/>
-              </w:tabs>
-              <w:spacing w:line="276" w:lineRule="auto"/>
-              <w:rPr>
-                <w:rFonts w:ascii="Roboto" w:cs="Roboto" w:eastAsia="Roboto" w:hAnsi="Roboto"/>
-                <w:b w:val="1"/>
-                <w:sz w:val="18"/>
-                <w:szCs w:val="18"/>
-              </w:rPr>
-            </w:pPr>
-            <w:r>
-              <w:rPr>
-                <w:rFonts w:ascii="Roboto" w:cs="Roboto" w:eastAsia="Roboto" w:hAnsi="Roboto"/>
-                <w:b w:val="1"/>
-                <w:sz w:val="18"/>
-                <w:szCs w:val="18"/>
-                <w:rtl w:val="0"/>
-              </w:rPr>
               <w:t xml:space="preserve">10,80</w:t>
-            </w:r>
-          </w:p>
-        </w:tc>
-        <w:tc>
-          <w:tcPr/>
-          <w:p>
-            <w:pPr>
-              <w:tabs>
-                <w:tab w:val="center" w:pos="1757"/>
-                <w:tab w:val="right" w:pos="3514"/>
-              </w:tabs>
-              <w:spacing w:line="276" w:lineRule="auto"/>
-              <w:rPr>
-                <w:rFonts w:ascii="Roboto" w:cs="Roboto" w:eastAsia="Roboto" w:hAnsi="Roboto"/>
-                <w:b w:val="1"/>
-                <w:sz w:val="18"/>
-                <w:szCs w:val="18"/>
-              </w:rPr>
-            </w:pPr>
-            <w:r>
-              <w:rPr>
-                <w:rFonts w:ascii="Roboto" w:cs="Roboto" w:eastAsia="Roboto" w:hAnsi="Roboto"/>
-                <w:b w:val="1"/>
-                <w:sz w:val="18"/>
-                <w:szCs w:val="18"/>
-                <w:rtl w:val="0"/>
-              </w:rPr>
-              <w:t xml:space="preserve">1</w:t>
-            </w:r>
-          </w:p>
-        </w:tc>
-        <w:tc>
-          <w:tcPr/>
-          <w:p>
-            <w:pPr>
-              <w:tabs>
-                <w:tab w:val="center" w:pos="1757"/>
-                <w:tab w:val="right" w:pos="3514"/>
-              </w:tabs>
-              <w:spacing w:line="276" w:lineRule="auto"/>
-              <w:jc w:val="right"/>
-              <w:rPr>
-                <w:rFonts w:ascii="Roboto" w:cs="Roboto" w:eastAsia="Roboto" w:hAnsi="Roboto"/>
-                <w:b w:val="1"/>
-                <w:sz w:val="18"/>
-                <w:szCs w:val="18"/>
-              </w:rPr>
-            </w:pPr>
-            <w:r>
-              <w:rPr>
-                <w:rFonts w:ascii="Roboto" w:cs="Roboto" w:eastAsia="Roboto" w:hAnsi="Roboto"/>
-                <w:b w:val="1"/>
-                <w:sz w:val="18"/>
-                <w:szCs w:val="18"/>
-                <w:rtl w:val="0"/>
-              </w:rPr>
-              <w:t xml:space="preserve">10,80</w:t>
-            </w:r>
-          </w:p>
-        </w:tc>
-      </w:tr>
-    </w:tbl>
-    <w:p>
-      <w:pPr>
-        <w:tabs>
-          <w:tab w:val="center" w:pos="1757"/>
-          <w:tab w:val="right" w:pos="3514"/>
-        </w:tabs>
-        <w:spacing w:line="276" w:lineRule="auto"/>
-        <w:rPr>
-          <w:rFonts w:ascii="Roboto" w:cs="Roboto" w:eastAsia="Roboto" w:hAnsi="Roboto"/>
-          <w:b w:val="1"/>
-          <w:sz w:val="18"/>
-          <w:szCs w:val="18"/>
-        </w:rPr>
-      </w:pPr>
-      <w:r>
-        <w:rPr>
-          <w:rFonts w:ascii="Roboto" w:cs="Roboto" w:eastAsia="Roboto" w:hAnsi="Roboto"/>
-          <w:b w:val="1"/>
-          <w:sz w:val="18"/>
-          <w:szCs w:val="18"/>
-          <w:rtl w:val="0"/>
-        </w:rPr>
-        <w:t xml:space="preserve"/>
-      </w:r>
-    </w:p>
-    <w:p>
-      <w:pPr>
-        <w:tabs>
-          <w:tab w:val="center" w:pos="1757"/>
-          <w:tab w:val="right" w:pos="3514"/>
-        </w:tabs>
-        <w:spacing w:line="276" w:lineRule="auto"/>
-        <w:rPr>
-          <w:rFonts w:ascii="Roboto" w:cs="Roboto" w:eastAsia="Roboto" w:hAnsi="Roboto"/>
-          <w:b w:val="1"/>
-          <w:sz w:val="18"/>
-          <w:szCs w:val="18"/>
-        </w:rPr>
-      </w:pPr>
-      <w:r>
-        <w:rPr>
-          <w:rtl w:val="0"/>
-        </w:rPr>
-      </w:r>
-    </w:p>
-    <w:tbl>
-      <w:tblPr>
-        <w:tblStyle w:val="Table2"/>
-        <w:tblW w:w="3514.0" w:type="dxa"/>
-        <w:jc w:val="center"/>
-        <w:tblLayout w:type="fixed"/>
-        <w:tblLook w:val="0600"/>
-      </w:tblPr>
-      <w:tblGrid>
-        <w:gridCol w:w="3514"/>
-        <w:tblGridChange w:id="0">
-          <w:tblGrid>
-            <w:gridCol w:w="3514"/>
-          </w:tblGrid>
-        </w:tblGridChange>
-      </w:tblGrid>
-      <w:tr>
-        <w:tc>
-          <w:tcPr>
-            <w:shd w:fill="auto" w:val="clear"/>
-            <w:tcMar>
-              <w:top w:w="100.0" w:type="dxa"/>
-              <w:left w:w="100.0" w:type="dxa"/>
-              <w:bottom w:w="100.0" w:type="dxa"/>
-              <w:right w:w="100.0" w:type="dxa"/>
-            </w:tcMar>
-            <w:vAlign w:val="top"/>
-          </w:tcPr>
-          <w:p>
-            <w:pPr>
-              <w:keepNext w:val="0"/>
-              <w:keepLines w:val="0"/>
-              <w:widowControl w:val="0"/>
-              <w:pBdr>
-                <w:top w:space="0" w:sz="0" w:val="nil"/>
-                <w:left w:space="0" w:sz="0" w:val="nil"/>
-                <w:bottom w:space="0" w:sz="0" w:val="nil"/>
-                <w:right w:space="0" w:sz="0" w:val="nil"/>
-                <w:between w:space="0" w:sz="0" w:val="nil"/>
-              </w:pBdr>
-              <w:shd w:fill="auto" w:val="clear"/>
-              <w:spacing w:after="0" w:before="0" w:line="240" w:lineRule="auto"/>
-              <w:ind w:left="0" w:right="0" w:firstLine="0"/>
-              <w:rPr>
-                <w:rFonts w:ascii="Roboto" w:cs="Roboto" w:eastAsia="Roboto" w:hAnsi="Roboto"/>
-                <w:b w:val="1"/>
-                <w:sz w:val="18"/>
-                <w:szCs w:val="18"/>
-              </w:rPr>
-            </w:pPr>
-            <w:r>
-              <w:rPr>
-                <w:rFonts w:ascii="Roboto" w:cs="Roboto" w:eastAsia="Roboto" w:hAnsi="Roboto"/>
-                <w:b w:val="1"/>
-                <w:sz w:val="18"/>
-                <w:szCs w:val="18"/>
-                <w:rtl w:val="0"/>
-              </w:rPr>
-              <w:t xml:space="preserve">Rindfleisch Gulasch mit Kartoffel</w:t>
-            </w:r>
-          </w:p>
-        </w:tc>
-      </w:tr>
-    </w:tbl>
-    <w:p>
-      <w:pPr>
-        <w:tabs>
-          <w:tab w:val="center" w:pos="1757"/>
-          <w:tab w:val="right" w:pos="3514"/>
-        </w:tabs>
-        <w:spacing w:line="276" w:lineRule="auto"/>
-        <w:rPr>
-          <w:rFonts w:ascii="Roboto" w:cs="Roboto" w:eastAsia="Roboto" w:hAnsi="Roboto"/>
-          <w:b w:val="1"/>
-          <w:sz w:val="18"/>
-          <w:szCs w:val="18"/>
-        </w:rPr>
-      </w:pPr>
-      <w:r>
-        <w:rPr>
-          <w:rtl w:val="0"/>
-        </w:rPr>
-      </w:r>
-    </w:p>
-    <w:tbl>
-      <w:tblPr>
-        <w:tblStyle w:val="Table3"/>
-        <w:tblW w:w="3600.0" w:type="dxa"/>
-        <w:jc w:val="left"/>
-        <w:tblInd w:w="130.0" w:type="dxa"/>
-        <w:tblLayout w:type="fixed"/>
-        <w:tblLook w:val="0400"/>
-      </w:tblPr>
-      <w:tblGrid>
-        <w:gridCol w:w="1065"/>
-        <w:gridCol w:w="1320"/>
-        <w:gridCol w:w="1215"/>
-        <w:tblGridChange w:id="0">
-          <w:tblGrid>
-            <w:gridCol w:w="1065"/>
-            <w:gridCol w:w="1320"/>
-            <w:gridCol w:w="1215"/>
-          </w:tblGrid>
-        </w:tblGridChange>
-      </w:tblGrid>
-      <w:tr>
-        <w:tc>
-          <w:tcPr/>
-          <w:p>
-            <w:pPr>
-              <w:tabs>
-                <w:tab w:val="center" w:pos="1757"/>
-                <w:tab w:val="right" w:pos="3514"/>
-              </w:tabs>
-              <w:spacing w:line="276" w:lineRule="auto"/>
-              <w:rPr>
-                <w:rFonts w:ascii="Roboto" w:cs="Roboto" w:eastAsia="Roboto" w:hAnsi="Roboto"/>
-                <w:b w:val="1"/>
-                <w:sz w:val="18"/>
-                <w:szCs w:val="18"/>
-              </w:rPr>
-            </w:pPr>
-            <w:r>
-              <w:rPr>
-                <w:rFonts w:ascii="Roboto" w:cs="Roboto" w:eastAsia="Roboto" w:hAnsi="Roboto"/>
-                <w:b w:val="1"/>
-                <w:sz w:val="18"/>
-                <w:szCs w:val="18"/>
-                <w:rtl w:val="0"/>
-              </w:rPr>
-              <w:t xml:space="preserve">11,80</w:t>
-            </w:r>
-          </w:p>
-        </w:tc>
-        <w:tc>
-          <w:tcPr/>
-          <w:p>
-            <w:pPr>
-              <w:tabs>
-                <w:tab w:val="center" w:pos="1757"/>
-                <w:tab w:val="right" w:pos="3514"/>
-              </w:tabs>
-              <w:spacing w:line="276" w:lineRule="auto"/>
-              <w:rPr>
-                <w:rFonts w:ascii="Roboto" w:cs="Roboto" w:eastAsia="Roboto" w:hAnsi="Roboto"/>
-                <w:b w:val="1"/>
-                <w:sz w:val="18"/>
-                <w:szCs w:val="18"/>
-              </w:rPr>
-            </w:pPr>
-            <w:r>
-              <w:rPr>
-                <w:rFonts w:ascii="Roboto" w:cs="Roboto" w:eastAsia="Roboto" w:hAnsi="Roboto"/>
-                <w:b w:val="1"/>
-                <w:sz w:val="18"/>
-                <w:szCs w:val="18"/>
-                <w:rtl w:val="0"/>
-              </w:rPr>
-              <w:t xml:space="preserve">1</w:t>
-            </w:r>
-          </w:p>
-        </w:tc>
-        <w:tc>
-          <w:tcPr/>
-          <w:p>
-            <w:pPr>
-              <w:tabs>
-                <w:tab w:val="center" w:pos="1757"/>
-                <w:tab w:val="right" w:pos="3514"/>
-              </w:tabs>
-              <w:spacing w:line="276" w:lineRule="auto"/>
-              <w:jc w:val="right"/>
-              <w:rPr>
-                <w:rFonts w:ascii="Roboto" w:cs="Roboto" w:eastAsia="Roboto" w:hAnsi="Roboto"/>
-                <w:b w:val="1"/>
-                <w:sz w:val="18"/>
-                <w:szCs w:val="18"/>
-              </w:rPr>
-            </w:pPr>
-            <w:r>
-              <w:rPr>
-                <w:rFonts w:ascii="Roboto" w:cs="Roboto" w:eastAsia="Roboto" w:hAnsi="Roboto"/>
-                <w:b w:val="1"/>
-                <w:sz w:val="18"/>
-                <w:szCs w:val="18"/>
-                <w:rtl w:val="0"/>
-              </w:rPr>
-              <w:t xml:space="preserve">11,80</w:t>
-            </w:r>
-          </w:p>
-        </w:tc>
-      </w:tr>
-    </w:tbl>
-    <w:p>
-      <w:pPr>
-        <w:tabs>
-          <w:tab w:val="center" w:pos="1757"/>
-          <w:tab w:val="right" w:pos="3514"/>
-        </w:tabs>
-        <w:spacing w:line="276" w:lineRule="auto"/>
-        <w:rPr>
-          <w:rFonts w:ascii="Roboto" w:cs="Roboto" w:eastAsia="Roboto" w:hAnsi="Roboto"/>
-          <w:b w:val="1"/>
-          <w:sz w:val="18"/>
-          <w:szCs w:val="18"/>
-        </w:rPr>
-      </w:pPr>
-      <w:r>
-        <w:rPr>
-          <w:rFonts w:ascii="Roboto" w:cs="Roboto" w:eastAsia="Roboto" w:hAnsi="Roboto"/>
-          <w:b w:val="1"/>
-          <w:sz w:val="18"/>
-          <w:szCs w:val="18"/>
-          <w:rtl w:val="0"/>
-        </w:rPr>
-        <w:t xml:space="preserve"/>
-      </w:r>
-    </w:p>
-    <w:p>
-      <w:pPr>
-        <w:tabs>
-          <w:tab w:val="center" w:pos="1757"/>
-          <w:tab w:val="right" w:pos="3514"/>
-        </w:tabs>
-        <w:spacing w:line="276" w:lineRule="auto"/>
-        <w:rPr>
-          <w:rFonts w:ascii="Roboto" w:cs="Roboto" w:eastAsia="Roboto" w:hAnsi="Roboto"/>
-          <w:b w:val="1"/>
-          <w:sz w:val="18"/>
-          <w:szCs w:val="18"/>
-        </w:rPr>
-      </w:pPr>
-      <w:r>
-        <w:rPr>
-          <w:rtl w:val="0"/>
-        </w:rPr>
-      </w:r>
-    </w:p>
-    <w:tbl>
-      <w:tblPr>
-        <w:tblStyle w:val="Table2"/>
-        <w:tblW w:w="3514.0" w:type="dxa"/>
-        <w:jc w:val="center"/>
-        <w:tblLayout w:type="fixed"/>
-        <w:tblLook w:val="0600"/>
-      </w:tblPr>
-      <w:tblGrid>
-        <w:gridCol w:w="3514"/>
-        <w:tblGridChange w:id="0">
-          <w:tblGrid>
-            <w:gridCol w:w="3514"/>
-          </w:tblGrid>
-        </w:tblGridChange>
-      </w:tblGrid>
-      <w:tr>
-        <w:tc>
-          <w:tcPr>
-            <w:shd w:fill="auto" w:val="clear"/>
-            <w:tcMar>
-              <w:top w:w="100.0" w:type="dxa"/>
-              <w:left w:w="100.0" w:type="dxa"/>
-              <w:bottom w:w="100.0" w:type="dxa"/>
-              <w:right w:w="100.0" w:type="dxa"/>
-            </w:tcMar>
-            <w:vAlign w:val="top"/>
-          </w:tcPr>
-          <w:p>
-            <w:pPr>
-              <w:keepNext w:val="0"/>
-              <w:keepLines w:val="0"/>
-              <w:widowControl w:val="0"/>
-              <w:pBdr>
-                <w:top w:space="0" w:sz="0" w:val="nil"/>
-                <w:left w:space="0" w:sz="0" w:val="nil"/>
-                <w:bottom w:space="0" w:sz="0" w:val="nil"/>
-                <w:right w:space="0" w:sz="0" w:val="nil"/>
-                <w:between w:space="0" w:sz="0" w:val="nil"/>
-              </w:pBdr>
-              <w:shd w:fill="auto" w:val="clear"/>
-              <w:spacing w:after="0" w:before="0" w:line="240" w:lineRule="auto"/>
-              <w:ind w:left="0" w:right="0" w:firstLine="0"/>
-              <w:rPr>
-                <w:rFonts w:ascii="Roboto" w:cs="Roboto" w:eastAsia="Roboto" w:hAnsi="Roboto"/>
-                <w:b w:val="1"/>
-                <w:sz w:val="18"/>
-                <w:szCs w:val="18"/>
-              </w:rPr>
-            </w:pPr>
-            <w:r>
-              <w:rPr>
-                <w:rFonts w:ascii="Roboto" w:cs="Roboto" w:eastAsia="Roboto" w:hAnsi="Roboto"/>
-                <w:b w:val="1"/>
-                <w:sz w:val="18"/>
-                <w:szCs w:val="18"/>
-                <w:rtl w:val="0"/>
-              </w:rPr>
-              <w:t xml:space="preserve">König Pilsener 0,3L</w:t>
-            </w:r>
-          </w:p>
-        </w:tc>
-      </w:tr>
-    </w:tbl>
-    <w:p>
-      <w:pPr>
-        <w:tabs>
-          <w:tab w:val="center" w:pos="1757"/>
-          <w:tab w:val="right" w:pos="3514"/>
-        </w:tabs>
-        <w:spacing w:line="276" w:lineRule="auto"/>
-        <w:rPr>
-          <w:rFonts w:ascii="Roboto" w:cs="Roboto" w:eastAsia="Roboto" w:hAnsi="Roboto"/>
-          <w:b w:val="1"/>
-          <w:sz w:val="18"/>
-          <w:szCs w:val="18"/>
-        </w:rPr>
-      </w:pPr>
-      <w:r>
-        <w:rPr>
-          <w:rtl w:val="0"/>
-        </w:rPr>
-      </w:r>
-    </w:p>
-    <w:tbl>
-      <w:tblPr>
-        <w:tblStyle w:val="Table3"/>
-        <w:tblW w:w="3600.0" w:type="dxa"/>
-        <w:jc w:val="left"/>
-        <w:tblInd w:w="130.0" w:type="dxa"/>
-        <w:tblLayout w:type="fixed"/>
-        <w:tblLook w:val="0400"/>
-      </w:tblPr>
-      <w:tblGrid>
-        <w:gridCol w:w="1065"/>
-        <w:gridCol w:w="1320"/>
-        <w:gridCol w:w="1215"/>
-        <w:tblGridChange w:id="0">
-          <w:tblGrid>
-            <w:gridCol w:w="1065"/>
-            <w:gridCol w:w="1320"/>
-            <w:gridCol w:w="1215"/>
-          </w:tblGrid>
-        </w:tblGridChange>
-      </w:tblGrid>
-      <w:tr>
-        <w:tc>
-          <w:tcPr/>
-          <w:p>
-            <w:pPr>
-              <w:tabs>
-                <w:tab w:val="center" w:pos="1757"/>
-                <w:tab w:val="right" w:pos="3514"/>
-              </w:tabs>
-              <w:spacing w:line="276" w:lineRule="auto"/>
-              <w:rPr>
-                <w:rFonts w:ascii="Roboto" w:cs="Roboto" w:eastAsia="Roboto" w:hAnsi="Roboto"/>
-                <w:b w:val="1"/>
-                <w:sz w:val="18"/>
-                <w:szCs w:val="18"/>
-              </w:rPr>
-            </w:pPr>
-            <w:r>
-              <w:rPr>
-                <w:rFonts w:ascii="Roboto" w:cs="Roboto" w:eastAsia="Roboto" w:hAnsi="Roboto"/>
-                <w:b w:val="1"/>
-                <w:sz w:val="18"/>
-                <w:szCs w:val="18"/>
-                <w:rtl w:val="0"/>
-              </w:rPr>
-              <w:t xml:space="preserve">2,80</w:t>
-            </w:r>
-          </w:p>
-        </w:tc>
-        <w:tc>
-          <w:tcPr/>
-          <w:p>
-            <w:pPr>
-              <w:tabs>
-                <w:tab w:val="center" w:pos="1757"/>
-                <w:tab w:val="right" w:pos="3514"/>
-              </w:tabs>
-              <w:spacing w:line="276" w:lineRule="auto"/>
-              <w:rPr>
-                <w:rFonts w:ascii="Roboto" w:cs="Roboto" w:eastAsia="Roboto" w:hAnsi="Roboto"/>
-                <w:b w:val="1"/>
-                <w:sz w:val="18"/>
-                <w:szCs w:val="18"/>
-              </w:rPr>
-            </w:pPr>
-            <w:r>
-              <w:rPr>
-                <w:rFonts w:ascii="Roboto" w:cs="Roboto" w:eastAsia="Roboto" w:hAnsi="Roboto"/>
-                <w:b w:val="1"/>
-                <w:sz w:val="18"/>
-                <w:szCs w:val="18"/>
-                <w:rtl w:val="0"/>
-              </w:rPr>
-              <w:t xml:space="preserve">1</w:t>
-            </w:r>
-          </w:p>
-        </w:tc>
-        <w:tc>
-          <w:tcPr/>
-          <w:p>
-            <w:pPr>
-              <w:tabs>
-                <w:tab w:val="center" w:pos="1757"/>
-                <w:tab w:val="right" w:pos="3514"/>
-              </w:tabs>
-              <w:spacing w:line="276" w:lineRule="auto"/>
-              <w:jc w:val="right"/>
-              <w:rPr>
-                <w:rFonts w:ascii="Roboto" w:cs="Roboto" w:eastAsia="Roboto" w:hAnsi="Roboto"/>
-                <w:b w:val="1"/>
-                <w:sz w:val="18"/>
-                <w:szCs w:val="18"/>
-              </w:rPr>
-            </w:pPr>
-            <w:r>
-              <w:rPr>
-                <w:rFonts w:ascii="Roboto" w:cs="Roboto" w:eastAsia="Roboto" w:hAnsi="Roboto"/>
-                <w:b w:val="1"/>
-                <w:sz w:val="18"/>
-                <w:szCs w:val="18"/>
-                <w:rtl w:val="0"/>
-              </w:rPr>
-              <w:t xml:space="preserve">2,80</w:t>
             </w:r>
           </w:p>
         </w:tc>
@@ -1576,7 +624,7 @@
                 <w:szCs w:val="18"/>
                 <w:rtl w:val="0"/>
               </w:rPr>
-              <w:t xml:space="preserve">33,40 EUR</w:t>
+              <w:t xml:space="preserve">10,80 EUR</w:t>
             </w:r>
           </w:p>
           <w:p>
@@ -1857,7 +905,7 @@
                 <w:szCs w:val="18"/>
                 <w:rtl w:val="0"/>
               </w:rPr>
-              <w:t xml:space="preserve">5,33</w:t>
+              <w:t xml:space="preserve">1,72</w:t>
             </w:r>
           </w:p>
         </w:tc>
@@ -1937,7 +985,7 @@
                 <w:szCs w:val="18"/>
                 <w:rtl w:val="0"/>
               </w:rPr>
-              <w:t xml:space="preserve">28,07</w:t>
+              <w:t xml:space="preserve">9,08</w:t>
             </w:r>
           </w:p>
         </w:tc>
@@ -2017,7 +1065,7 @@
                 <w:szCs w:val="18"/>
                 <w:rtl w:val="0"/>
               </w:rPr>
-              <w:t xml:space="preserve">33,40</w:t>
+              <w:t xml:space="preserve">10,80</w:t>
             </w:r>
           </w:p>
         </w:tc>
@@ -2245,7 +1293,7 @@
                 <w:szCs w:val="18"/>
                 <w:rtl w:val="0"/>
               </w:rPr>
-              <w:t xml:space="preserve">33,40EUR</w:t>
+              <w:t xml:space="preserve">10,80EUR</w:t>
             </w:r>
           </w:p>
         </w:tc>

</xml_diff>